<commit_message>
comments and updated GDD
</commit_message>
<xml_diff>
--- a/Pre-Production/GAM150-GDD (FINAL).docx
+++ b/Pre-Production/GAM150-GDD (FINAL).docx
@@ -4799,39 +4799,35 @@
         <w:t xml:space="preserve">The main menu will include </w:t>
       </w:r>
       <w:r>
-        <w:t xml:space="preserve">Play, </w:t>
-      </w:r>
+        <w:t xml:space="preserve">How </w:t>
+      </w:r>
+      <w:proofErr w:type="gramStart"/>
+      <w:r>
+        <w:t>To</w:t>
+      </w:r>
+      <w:proofErr w:type="gramEnd"/>
+      <w:r>
+        <w:t xml:space="preserve"> </w:t>
+      </w:r>
+      <w:r>
+        <w:t>Play,</w:t>
+      </w:r>
+      <w:r>
+        <w:t xml:space="preserve"> Play, Options, Quit Game, Credits</w:t>
+      </w:r>
+      <w:r>
+        <w:t xml:space="preserve"> </w:t>
+      </w:r>
+    </w:p>
+    <w:p>
+      <w:pPr>
+        <w:pStyle w:val="Heading2"/>
+      </w:pPr>
+      <w:bookmarkStart w:id="7" w:name="_Toc504678135"/>
       <w:r>
         <w:t>Stage</w:t>
       </w:r>
       <w:r>
-        <w:t xml:space="preserve"> Select</w:t>
-      </w:r>
-      <w:r>
-        <w:t xml:space="preserve">, </w:t>
-      </w:r>
-      <w:r>
-        <w:t xml:space="preserve">Help, </w:t>
-      </w:r>
-      <w:r>
-        <w:t>Volume</w:t>
-      </w:r>
-      <w:r>
-        <w:t xml:space="preserve"> and Credits</w:t>
-      </w:r>
-      <w:r>
-        <w:t xml:space="preserve">. </w:t>
-      </w:r>
-    </w:p>
-    <w:p>
-      <w:pPr>
-        <w:pStyle w:val="Heading2"/>
-      </w:pPr>
-      <w:bookmarkStart w:id="7" w:name="_Toc504678135"/>
-      <w:r>
-        <w:t>Stage</w:t>
-      </w:r>
-      <w:r>
         <w:t xml:space="preserve"> Selection</w:t>
       </w:r>
       <w:bookmarkEnd w:id="7"/>
@@ -4874,6 +4870,7 @@
     <w:p>
       <w:pPr>
         <w:keepNext/>
+        <w:jc w:val="center"/>
       </w:pPr>
       <w:r>
         <w:rPr>
@@ -4939,14 +4936,27 @@
       <w:r>
         <w:t xml:space="preserve">Figure </w:t>
       </w:r>
-      <w:fldSimple w:instr=" SEQ Figure \* ARABIC ">
-        <w:r>
-          <w:rPr>
-            <w:noProof/>
-          </w:rPr>
-          <w:t>2</w:t>
-        </w:r>
-      </w:fldSimple>
+      <w:r>
+        <w:fldChar w:fldCharType="begin"/>
+      </w:r>
+      <w:r>
+        <w:instrText xml:space="preserve"> SEQ Figure \* ARABIC </w:instrText>
+      </w:r>
+      <w:r>
+        <w:fldChar w:fldCharType="separate"/>
+      </w:r>
+      <w:r>
+        <w:rPr>
+          <w:noProof/>
+        </w:rPr>
+        <w:t>2</w:t>
+      </w:r>
+      <w:r>
+        <w:rPr>
+          <w:noProof/>
+        </w:rPr>
+        <w:fldChar w:fldCharType="end"/>
+      </w:r>
       <w:r>
         <w:t xml:space="preserve"> S</w:t>
       </w:r>
@@ -4962,7 +4972,7 @@
         <w:t xml:space="preserve">As seen in the picture above, </w:t>
       </w:r>
       <w:r>
-        <w:t xml:space="preserve">the game is split into 3 main stages which are further split into 5 sub-stages. The blue sub-stages represent normal </w:t>
+        <w:t xml:space="preserve">the game is split into 3 main stages. The blue sub-stages represent normal </w:t>
       </w:r>
       <w:r>
         <w:t>stages</w:t>
@@ -4974,13 +4984,7 @@
         <w:t>s</w:t>
       </w:r>
       <w:r>
-        <w:t xml:space="preserve"> a mini boss fight and the red represent</w:t>
-      </w:r>
-      <w:r>
-        <w:t>s</w:t>
-      </w:r>
-      <w:r>
-        <w:t xml:space="preserve"> the main boss fight.</w:t>
+        <w:t xml:space="preserve"> a boss fight.</w:t>
       </w:r>
     </w:p>
     <w:p>
@@ -5122,6 +5126,13 @@
           <w:u w:val="single"/>
         </w:rPr>
       </w:pPr>
+    </w:p>
+    <w:p>
+      <w:pPr>
+        <w:rPr>
+          <w:u w:val="single"/>
+        </w:rPr>
+      </w:pPr>
       <w:r>
         <w:rPr>
           <w:u w:val="single"/>
@@ -5157,138 +5168,108 @@
         <w:rPr>
           <w:u w:val="single"/>
         </w:rPr>
-        <w:t>Environment</w:t>
-      </w:r>
-      <w:r>
+        <w:t>Pickups</w:t>
+      </w:r>
+    </w:p>
+    <w:p>
+      <w:r>
+        <w:t xml:space="preserve">Power-Ups and Healing Items can be found throughout the game. </w:t>
+      </w:r>
+      <w:r>
+        <w:t xml:space="preserve">These Power-Ups gives the player improvements like </w:t>
+      </w:r>
+      <w:r>
+        <w:t>Increased</w:t>
+      </w:r>
+      <w:r>
+        <w:t xml:space="preserve"> Damage, Increased Movement Speed or </w:t>
+      </w:r>
+      <w:r>
+        <w:t>I</w:t>
+      </w:r>
+      <w:r>
+        <w:t>nvulnerability</w:t>
+      </w:r>
+      <w:r>
+        <w:t xml:space="preserve">. </w:t>
+      </w:r>
+      <w:r>
+        <w:t>There are also coins and health pickups</w:t>
+      </w:r>
+      <w:r>
+        <w:t xml:space="preserve"> laid throughout the map.</w:t>
+      </w:r>
+      <w:r>
+        <w:t xml:space="preserve"> </w:t>
+      </w:r>
+    </w:p>
+    <w:p>
+      <w:pPr>
         <w:rPr>
           <w:u w:val="single"/>
         </w:rPr>
-        <w:t xml:space="preserve"> (Low Priority)</w:t>
-      </w:r>
-    </w:p>
-    <w:p>
-      <w:r>
-        <w:t xml:space="preserve">As the player progresses into the game, </w:t>
-      </w:r>
-      <w:r>
-        <w:t>some</w:t>
-      </w:r>
-      <w:r>
-        <w:t xml:space="preserve"> platform puzzles will be introduced. These puzzles will have traps like spiked ceilings, wall arrows and ground spears. Players who </w:t>
-      </w:r>
-      <w:r>
-        <w:t xml:space="preserve">solves the puzzles will receive a lot of coins or temporary power-ups. </w:t>
-      </w:r>
-    </w:p>
-    <w:p>
-      <w:pPr>
+      </w:pPr>
+      <w:r>
         <w:rPr>
           <w:u w:val="single"/>
         </w:rPr>
-      </w:pPr>
+        <w:t>Boss Battle</w:t>
+      </w:r>
       <w:r>
         <w:rPr>
           <w:u w:val="single"/>
         </w:rPr>
-        <w:t>Temporary Power-Ups</w:t>
-      </w:r>
-      <w:r>
-        <w:rPr>
-          <w:u w:val="single"/>
-        </w:rPr>
-        <w:t>/Heal</w:t>
-      </w:r>
-    </w:p>
-    <w:p>
-      <w:r>
-        <w:t xml:space="preserve">Power-Ups and Healing Items can be found throughout the game. </w:t>
-      </w:r>
-      <w:r>
-        <w:t xml:space="preserve">These Power-Ups gives the player improvements like </w:t>
-      </w:r>
-      <w:r>
-        <w:t>Increased</w:t>
-      </w:r>
-      <w:r>
-        <w:t xml:space="preserve"> Damage, Increased Movement Speed or </w:t>
-      </w:r>
-      <w:r>
-        <w:t>I</w:t>
-      </w:r>
-      <w:r>
-        <w:t>nvulnerability</w:t>
-      </w:r>
-      <w:r>
-        <w:t xml:space="preserve">. </w:t>
-      </w:r>
-      <w:r>
-        <w:t>Healing item</w:t>
-      </w:r>
-      <w:r>
-        <w:t xml:space="preserve">s </w:t>
-      </w:r>
-      <w:r>
-        <w:t xml:space="preserve">in the form of </w:t>
-      </w:r>
-      <w:r>
-        <w:t>food are</w:t>
-      </w:r>
-      <w:r>
-        <w:t xml:space="preserve"> laid throughout the map.</w:t>
+        <w:t>s</w:t>
+      </w:r>
+    </w:p>
+    <w:p>
+      <w:r>
+        <w:t>There are Stage Boss</w:t>
+      </w:r>
+      <w:r>
+        <w:t>es</w:t>
+      </w:r>
+      <w:r>
+        <w:t xml:space="preserve"> at the end of the stage. </w:t>
+      </w:r>
+      <w:r>
+        <w:t>The Stage Boss will have unique</w:t>
+      </w:r>
+      <w:r>
+        <w:t xml:space="preserve"> skills</w:t>
+      </w:r>
+      <w:r>
+        <w:t xml:space="preserve"> to </w:t>
+      </w:r>
+      <w:r>
+        <w:t>him and</w:t>
+      </w:r>
+      <w:r>
+        <w:t xml:space="preserve"> will have </w:t>
+      </w:r>
+      <w:r>
+        <w:t>different</w:t>
+      </w:r>
+      <w:r>
+        <w:t xml:space="preserve"> phases. The Stage Boss will test the player’s skill with the mechanics. </w:t>
+      </w:r>
+    </w:p>
+    <w:p>
+      <w:pPr>
+        <w:pStyle w:val="Heading2"/>
+      </w:pPr>
+      <w:bookmarkStart w:id="10" w:name="_Toc504678138"/>
+      <w:r>
+        <w:t>Scoring</w:t>
       </w:r>
       <w:r>
         <w:t xml:space="preserve"> </w:t>
       </w:r>
-    </w:p>
-    <w:p>
-      <w:pPr>
-        <w:rPr>
-          <w:u w:val="single"/>
-        </w:rPr>
-      </w:pPr>
-      <w:r>
-        <w:rPr>
-          <w:u w:val="single"/>
-        </w:rPr>
-        <w:t>Boss Battle</w:t>
-      </w:r>
-    </w:p>
-    <w:p>
-      <w:r>
-        <w:t>There are Stage Boss</w:t>
-      </w:r>
-      <w:r>
-        <w:t>es</w:t>
-      </w:r>
-      <w:r>
-        <w:t xml:space="preserve"> at the end of the stage. </w:t>
-      </w:r>
-      <w:r>
-        <w:t xml:space="preserve">The Stage Boss will have special skills unique to </w:t>
-      </w:r>
-      <w:r>
-        <w:t>him and</w:t>
-      </w:r>
-      <w:r>
-        <w:t xml:space="preserve"> will have 2 phases. The Stage Boss will test the player’s skill with the mechanics. </w:t>
-      </w:r>
-    </w:p>
-    <w:p>
-      <w:pPr>
-        <w:pStyle w:val="Heading2"/>
-      </w:pPr>
-      <w:bookmarkStart w:id="10" w:name="_Toc504678138"/>
-      <w:r>
-        <w:t>Scoring</w:t>
-      </w:r>
-      <w:r>
-        <w:t xml:space="preserve"> (Low Priority)</w:t>
-      </w:r>
       <w:bookmarkEnd w:id="10"/>
     </w:p>
     <w:p>
       <w:r>
-        <w:t>At the end of each sub-stage, players will be able to see their total score they’ve gained from the sub-stage.</w:t>
+        <w:t>At the end of each stage, players will be able to see their total score they’ve gained.</w:t>
       </w:r>
       <w:r>
         <w:t xml:space="preserve"> Scores are calculated by the enemies you kill and the coins you collect. </w:t>
@@ -5414,7 +5395,13 @@
         <w:t>, a ranged fireball attack</w:t>
       </w:r>
       <w:r>
-        <w:t xml:space="preserve"> and a charged ‘Mega Fireball’ attack that only becomes available when the player fills up a bloodlust meter by landing successful hits.</w:t>
+        <w:t xml:space="preserve"> and a charged ‘Mega Fireball’ attack that only becomes available when the player fills up a meter by landing</w:t>
+      </w:r>
+      <w:r>
+        <w:t xml:space="preserve"> 10</w:t>
+      </w:r>
+      <w:r>
+        <w:t xml:space="preserve"> successful hits.</w:t>
       </w:r>
       <w:r>
         <w:t xml:space="preserve"> It is a high damage attack that will reset the meter after use.</w:t>
@@ -5461,58 +5448,55 @@
       </w:pPr>
       <w:bookmarkStart w:id="15" w:name="_Toc504678143"/>
       <w:r>
+        <w:t>Lose Conditions</w:t>
+      </w:r>
+      <w:bookmarkEnd w:id="15"/>
+    </w:p>
+    <w:p>
+      <w:r>
+        <w:t xml:space="preserve">When </w:t>
+      </w:r>
+      <w:r>
+        <w:t>the player’s h</w:t>
+      </w:r>
+      <w:r>
+        <w:t xml:space="preserve">ealth </w:t>
+      </w:r>
+      <w:r>
+        <w:t>reaches</w:t>
+      </w:r>
+      <w:r>
+        <w:t xml:space="preserve"> zero, the player loses and the stage restarts.</w:t>
+      </w:r>
+    </w:p>
+    <w:p>
+      <w:pPr>
+        <w:pStyle w:val="Heading2"/>
+      </w:pPr>
+      <w:bookmarkStart w:id="16" w:name="_Toc504678144"/>
+      <w:r>
+        <w:t>Scoring System</w:t>
+      </w:r>
+      <w:bookmarkEnd w:id="16"/>
+    </w:p>
+    <w:p>
+      <w:r>
+        <w:t xml:space="preserve">Score is based on coins and the enemies you defeat. </w:t>
+      </w:r>
+    </w:p>
+    <w:p>
+      <w:pPr>
+        <w:pStyle w:val="Heading1"/>
+        <w:rPr>
+          <w:b/>
+        </w:rPr>
+      </w:pPr>
+      <w:bookmarkStart w:id="17" w:name="_Toc504678145"/>
+      <w:r>
+        <w:rPr>
+          <w:b/>
+        </w:rPr>
         <w:lastRenderedPageBreak/>
-        <w:t>Lose Conditions</w:t>
-      </w:r>
-      <w:bookmarkEnd w:id="15"/>
-    </w:p>
-    <w:p>
-      <w:r>
-        <w:t xml:space="preserve">When </w:t>
-      </w:r>
-      <w:r>
-        <w:t>the player’s h</w:t>
-      </w:r>
-      <w:r>
-        <w:t xml:space="preserve">ealth </w:t>
-      </w:r>
-      <w:r>
-        <w:t>reaches</w:t>
-      </w:r>
-      <w:r>
-        <w:t xml:space="preserve"> zero, the player loses. </w:t>
-      </w:r>
-    </w:p>
-    <w:p>
-      <w:pPr>
-        <w:pStyle w:val="Heading2"/>
-      </w:pPr>
-      <w:bookmarkStart w:id="16" w:name="_Toc504678144"/>
-      <w:r>
-        <w:t>Scoring System</w:t>
-      </w:r>
-      <w:r>
-        <w:t xml:space="preserve"> (Low Priority)</w:t>
-      </w:r>
-      <w:bookmarkEnd w:id="16"/>
-    </w:p>
-    <w:p>
-      <w:r>
-        <w:t xml:space="preserve">Score is based on coins and the enemies you defeat. Depending on the player’s remaining health, a multiplier will be applied to the final score. </w:t>
-      </w:r>
-    </w:p>
-    <w:p>
-      <w:pPr>
-        <w:pStyle w:val="Heading1"/>
-        <w:rPr>
-          <w:b/>
-        </w:rPr>
-      </w:pPr>
-      <w:bookmarkStart w:id="17" w:name="_Toc504678145"/>
-      <w:r>
-        <w:rPr>
-          <w:b/>
-        </w:rPr>
         <w:t>Game Characters</w:t>
       </w:r>
       <w:bookmarkEnd w:id="17"/>
@@ -5660,7 +5644,15 @@
     </w:p>
     <w:p>
       <w:r>
-        <w:t>Lancelot is a cross-dressing knight under the service of King Arthur. Despite his quirks, he is well-known as King Arthur’s right hand man, defending the kingdom with his trusty lance Arondight</w:t>
+        <w:t xml:space="preserve">Lancelot is a cross-dressing knight under the service of King Arthur. Despite his quirks, he is well-known as King Arthur’s right hand man, defending the kingdom with his trusty lance </w:t>
+      </w:r>
+      <w:proofErr w:type="spellStart"/>
+      <w:r>
+        <w:t>Arondight</w:t>
+      </w:r>
+      <w:proofErr w:type="spellEnd"/>
+      <w:r>
+        <w:t>.</w:t>
       </w:r>
     </w:p>
     <w:p>
@@ -5734,6 +5726,9 @@
         <w:t xml:space="preserve">Merlin is the </w:t>
       </w:r>
       <w:r>
+        <w:t xml:space="preserve">crazy </w:t>
+      </w:r>
+      <w:r>
         <w:t>arch wizard</w:t>
       </w:r>
       <w:r>
@@ -5814,7 +5809,6 @@
     </w:p>
     <w:p>
       <w:r>
-        <w:lastRenderedPageBreak/>
         <w:t xml:space="preserve">King Arthur </w:t>
       </w:r>
       <w:r>
@@ -5853,16 +5847,23 @@
         </w:rPr>
       </w:pPr>
       <w:bookmarkStart w:id="21" w:name="_Toc504678149"/>
-      <w:r>
+    </w:p>
+    <w:p>
+      <w:pPr>
+        <w:pStyle w:val="Heading1"/>
         <w:rPr>
           <w:b/>
         </w:rPr>
+      </w:pPr>
+      <w:r>
+        <w:rPr>
+          <w:b/>
+        </w:rPr>
         <w:t>Game Resources</w:t>
       </w:r>
       <w:bookmarkEnd w:id="21"/>
       <w:r>
         <w:rPr>
-          <w:rStyle w:val="Normal"/>
           <w:rFonts w:ascii="Times New Roman" w:eastAsia="Times New Roman" w:hAnsi="Times New Roman" w:cs="Times New Roman"/>
           <w:snapToGrid w:val="0"/>
           <w:color w:val="000000"/>
@@ -6007,6 +6008,9 @@
             <w:r>
               <w:t>Soldier</w:t>
             </w:r>
+            <w:r>
+              <w:t>s</w:t>
+            </w:r>
           </w:p>
           <w:p>
             <w:pPr>
@@ -6017,10 +6021,7 @@
               </w:numPr>
             </w:pPr>
             <w:r>
-              <w:t>N</w:t>
-            </w:r>
-            <w:r>
-              <w:t>ormal moving speed, attack, low health points.</w:t>
+              <w:t>Normal moving speed, attack, low health points.</w:t>
             </w:r>
           </w:p>
         </w:tc>
@@ -6109,10 +6110,7 @@
               </w:numPr>
             </w:pPr>
             <w:r>
-              <w:t>S</w:t>
-            </w:r>
-            <w:r>
-              <w:t>low moving speed, long range attacks, normal health points.</w:t>
+              <w:t>Slow moving speed, long range attacks, normal health points.</w:t>
             </w:r>
           </w:p>
           <w:p/>
@@ -6201,16 +6199,7 @@
               </w:numPr>
             </w:pPr>
             <w:r>
-              <w:t>S</w:t>
-            </w:r>
-            <w:r>
-              <w:t xml:space="preserve">low moving speed, </w:t>
-            </w:r>
-            <w:r>
-              <w:t>fast attack</w:t>
-            </w:r>
-            <w:r>
-              <w:t>, high health points</w:t>
+              <w:t>Slow moving speed, fast attack, high health points</w:t>
             </w:r>
           </w:p>
         </w:tc>
@@ -6298,10 +6287,7 @@
               </w:numPr>
             </w:pPr>
             <w:r>
-              <w:t>A</w:t>
-            </w:r>
-            <w:r>
-              <w:t>bility to teleport short distances, long ranged attack, low health points.</w:t>
+              <w:t>Ability to teleport short distances, long ranged attack, low health points.</w:t>
             </w:r>
           </w:p>
         </w:tc>
@@ -6752,10 +6738,25 @@
     <w:p/>
     <w:p>
       <w:pPr>
+        <w:spacing w:after="0" w:line="240" w:lineRule="auto"/>
+        <w:rPr>
+          <w:rFonts w:asciiTheme="majorHAnsi" w:eastAsiaTheme="majorEastAsia" w:hAnsiTheme="majorHAnsi" w:cstheme="majorBidi"/>
+          <w:color w:val="2F5496" w:themeColor="accent1" w:themeShade="BF"/>
+          <w:sz w:val="26"/>
+          <w:szCs w:val="26"/>
+        </w:rPr>
+      </w:pPr>
+      <w:bookmarkStart w:id="24" w:name="_Toc504678153"/>
+      <w:r>
+        <w:br w:type="page"/>
+      </w:r>
+    </w:p>
+    <w:p>
+      <w:pPr>
         <w:pStyle w:val="Heading2"/>
       </w:pPr>
-      <w:bookmarkStart w:id="24" w:name="_Toc504678153"/>
-      <w:r>
+      <w:r>
+        <w:lastRenderedPageBreak/>
         <w:t>Bosses</w:t>
       </w:r>
       <w:bookmarkEnd w:id="24"/>
@@ -6911,7 +6912,10 @@
               <w:jc w:val="center"/>
             </w:pPr>
             <w:r>
-              <w:t>Single slash wave / Triple Slash wave</w:t>
+              <w:t>Single S</w:t>
+            </w:r>
+            <w:r>
+              <w:t>lash wave / Triple Slash wave</w:t>
             </w:r>
           </w:p>
         </w:tc>
@@ -7023,10 +7027,7 @@
               <w:t>Regeneration</w:t>
             </w:r>
             <w:r>
-              <w:t xml:space="preserve"> and </w:t>
-            </w:r>
-            <w:r>
-              <w:t>Call Allies</w:t>
+              <w:t xml:space="preserve"> and Call Allies</w:t>
             </w:r>
           </w:p>
         </w:tc>
@@ -7041,7 +7042,6 @@
               <w:jc w:val="center"/>
             </w:pPr>
             <w:r>
-              <w:lastRenderedPageBreak/>
               <w:t>Phase 3</w:t>
             </w:r>
           </w:p>
@@ -7099,28 +7099,249 @@
     </w:p>
     <w:p>
       <w:pPr>
+        <w:pStyle w:val="Heading1"/>
+        <w:rPr>
+          <w:b/>
+        </w:rPr>
+      </w:pPr>
+      <w:bookmarkStart w:id="26" w:name="_Toc504678156"/>
+      <w:r>
+        <w:rPr>
+          <w:b/>
+        </w:rPr>
+        <w:t>Game Environment</w:t>
+      </w:r>
+      <w:bookmarkEnd w:id="26"/>
+    </w:p>
+    <w:p>
+      <w:r>
+        <w:t xml:space="preserve">Dragon Attack will feature 3 main </w:t>
+      </w:r>
+      <w:r>
+        <w:t xml:space="preserve">stage </w:t>
+      </w:r>
+      <w:r>
+        <w:t>with different themes.</w:t>
+      </w:r>
+      <w:r>
+        <w:t xml:space="preserve"> Each </w:t>
+      </w:r>
+      <w:r>
+        <w:t>stage</w:t>
+      </w:r>
+      <w:r>
+        <w:t xml:space="preserve"> will </w:t>
+      </w:r>
+      <w:r>
+        <w:t>introduce</w:t>
+      </w:r>
+      <w:r>
+        <w:t xml:space="preserve"> new ene</w:t>
+      </w:r>
+      <w:r>
+        <w:t>mies and different mechanics and behaviours</w:t>
+      </w:r>
+      <w:r>
+        <w:t>.</w:t>
+      </w:r>
+    </w:p>
+    <w:p>
+      <w:pPr>
         <w:pStyle w:val="Heading2"/>
       </w:pPr>
-      <w:bookmarkStart w:id="26" w:name="_Toc504678155"/>
-      <w:r>
-        <w:t>Hazards/Dangers</w:t>
-      </w:r>
-      <w:bookmarkEnd w:id="26"/>
-      <w:r>
-        <w:t xml:space="preserve"> (Low Priority)</w:t>
-      </w:r>
-    </w:p>
-    <w:p>
-      <w:r>
-        <w:t xml:space="preserve">While there will be some hazards and dangers in all of the stages, the main point of it is to be combined with </w:t>
-      </w:r>
-      <w:proofErr w:type="spellStart"/>
-      <w:r>
-        <w:t>platforming</w:t>
-      </w:r>
-      <w:proofErr w:type="spellEnd"/>
-      <w:r>
-        <w:t xml:space="preserve"> puzzles to give players a sense of risk vs reward.</w:t>
+      <w:bookmarkStart w:id="27" w:name="_Toc504678157"/>
+      <w:r>
+        <w:t xml:space="preserve">Courtyard / </w:t>
+      </w:r>
+      <w:bookmarkEnd w:id="27"/>
+      <w:r>
+        <w:t>Outdoors</w:t>
+      </w:r>
+    </w:p>
+    <w:p>
+      <w:r>
+        <w:t xml:space="preserve">This </w:t>
+      </w:r>
+      <w:r>
+        <w:t>stage</w:t>
+      </w:r>
+      <w:r>
+        <w:t xml:space="preserve"> will feature outdoor areas that the player will have to fight through to reach the gates. These areas will generally feature weaker enemies to serve as a tutorial for</w:t>
+      </w:r>
+      <w:r>
+        <w:t xml:space="preserve"> the player to learn the controls</w:t>
+      </w:r>
+      <w:r>
+        <w:t xml:space="preserve">. As the player reaches the </w:t>
+      </w:r>
+      <w:r>
+        <w:t>end</w:t>
+      </w:r>
+      <w:r>
+        <w:t xml:space="preserve">, the environment will change to feature more castle-like environments. These areas will feature enemies like </w:t>
+      </w:r>
+      <w:r>
+        <w:t>soldiers and archers</w:t>
+      </w:r>
+      <w:r>
+        <w:t>.</w:t>
+      </w:r>
+    </w:p>
+    <w:p>
+      <w:r>
+        <w:t xml:space="preserve">The </w:t>
+      </w:r>
+      <w:r>
+        <w:t>final</w:t>
+      </w:r>
+      <w:r>
+        <w:t xml:space="preserve"> boss of this </w:t>
+      </w:r>
+      <w:r>
+        <w:t xml:space="preserve">stage </w:t>
+      </w:r>
+      <w:r>
+        <w:t>will be Lancelot, the</w:t>
+      </w:r>
+      <w:r>
+        <w:t xml:space="preserve"> cross-dressing knight</w:t>
+      </w:r>
+      <w:r>
+        <w:t>.</w:t>
+      </w:r>
+    </w:p>
+    <w:p>
+      <w:pPr>
+        <w:pStyle w:val="Heading2"/>
+      </w:pPr>
+      <w:bookmarkStart w:id="28" w:name="_Toc504678158"/>
+      <w:r>
+        <w:t>Grand Library</w:t>
+      </w:r>
+      <w:bookmarkEnd w:id="28"/>
+    </w:p>
+    <w:p>
+      <w:r>
+        <w:t xml:space="preserve">This </w:t>
+      </w:r>
+      <w:r>
+        <w:t xml:space="preserve">stage </w:t>
+      </w:r>
+      <w:r>
+        <w:t xml:space="preserve">will feature castle interiors which the player moves through </w:t>
+      </w:r>
+      <w:r>
+        <w:t>to</w:t>
+      </w:r>
+      <w:r>
+        <w:t xml:space="preserve"> get to the throne room. The enemies in these areas will include </w:t>
+      </w:r>
+      <w:r>
+        <w:t>soldiers</w:t>
+      </w:r>
+      <w:r>
+        <w:t xml:space="preserve">, </w:t>
+      </w:r>
+      <w:r>
+        <w:t>archers</w:t>
+      </w:r>
+      <w:r>
+        <w:t xml:space="preserve"> and</w:t>
+      </w:r>
+      <w:r>
+        <w:t xml:space="preserve"> mages</w:t>
+      </w:r>
+      <w:r>
+        <w:t>, which</w:t>
+      </w:r>
+      <w:r>
+        <w:t xml:space="preserve"> will appear as a new ranged enemy type.</w:t>
+      </w:r>
+    </w:p>
+    <w:p>
+      <w:r>
+        <w:t xml:space="preserve">The final boss of this stage will be </w:t>
+      </w:r>
+      <w:r>
+        <w:t xml:space="preserve">the </w:t>
+      </w:r>
+      <w:r>
+        <w:t xml:space="preserve">crazy </w:t>
+      </w:r>
+      <w:r>
+        <w:t>arch wizard ‘</w:t>
+      </w:r>
+      <w:r>
+        <w:t>Merlin</w:t>
+      </w:r>
+      <w:r>
+        <w:t>’</w:t>
+      </w:r>
+      <w:r>
+        <w:t>.</w:t>
+      </w:r>
+    </w:p>
+    <w:p>
+      <w:pPr>
+        <w:pStyle w:val="Heading2"/>
+      </w:pPr>
+      <w:bookmarkStart w:id="29" w:name="_Toc504678159"/>
+      <w:r>
+        <w:t>Throne Room</w:t>
+      </w:r>
+      <w:bookmarkEnd w:id="29"/>
+    </w:p>
+    <w:p>
+      <w:r>
+        <w:t xml:space="preserve">This </w:t>
+      </w:r>
+      <w:r>
+        <w:t xml:space="preserve">stage </w:t>
+      </w:r>
+      <w:r>
+        <w:t xml:space="preserve">will feature castle interiors as players make their way toward the throne room. The enemies in these areas will include </w:t>
+      </w:r>
+      <w:r>
+        <w:t>all</w:t>
+      </w:r>
+      <w:r>
+        <w:t xml:space="preserve"> the enemy types featured previously as well as </w:t>
+      </w:r>
+      <w:r>
+        <w:t xml:space="preserve">the knights. This </w:t>
+      </w:r>
+      <w:r>
+        <w:t>serv</w:t>
+      </w:r>
+      <w:r>
+        <w:t>es</w:t>
+      </w:r>
+      <w:r>
+        <w:t xml:space="preserve"> to challenge the player and test their understanding of the mechanics and controls.</w:t>
+      </w:r>
+    </w:p>
+    <w:p>
+      <w:r>
+        <w:t>The final boss will be King Arthur.</w:t>
+      </w:r>
+    </w:p>
+    <w:p>
+      <w:pPr>
+        <w:spacing w:after="0" w:line="240" w:lineRule="auto"/>
+        <w:rPr>
+          <w:rFonts w:asciiTheme="majorHAnsi" w:eastAsiaTheme="majorEastAsia" w:hAnsiTheme="majorHAnsi" w:cstheme="majorBidi"/>
+          <w:b/>
+          <w:color w:val="2F5496" w:themeColor="accent1" w:themeShade="BF"/>
+          <w:sz w:val="32"/>
+          <w:szCs w:val="32"/>
+        </w:rPr>
+      </w:pPr>
+      <w:bookmarkStart w:id="30" w:name="_Toc504678160"/>
+      <w:r>
+        <w:rPr>
+          <w:b/>
+        </w:rPr>
+        <w:br w:type="page"/>
       </w:r>
     </w:p>
     <w:p>
@@ -7130,238 +7351,20 @@
           <w:b/>
         </w:rPr>
       </w:pPr>
-      <w:bookmarkStart w:id="27" w:name="_Toc504678156"/>
       <w:r>
         <w:rPr>
           <w:b/>
         </w:rPr>
-        <w:t>Game Environment</w:t>
-      </w:r>
-      <w:bookmarkEnd w:id="27"/>
-    </w:p>
-    <w:p>
-      <w:r>
-        <w:t xml:space="preserve">Dragon Attack will feature 3 main </w:t>
-      </w:r>
-      <w:r>
-        <w:t xml:space="preserve">stage </w:t>
-      </w:r>
-      <w:r>
-        <w:t>with different themes.</w:t>
-      </w:r>
-      <w:r>
-        <w:t xml:space="preserve"> Each </w:t>
-      </w:r>
-      <w:r>
-        <w:t>stage</w:t>
-      </w:r>
-      <w:r>
-        <w:t xml:space="preserve"> will feature new ene</w:t>
-      </w:r>
-      <w:r>
-        <w:t>mies and different mechanics and behaviours</w:t>
-      </w:r>
-      <w:r>
-        <w:t>.</w:t>
-      </w:r>
+        <w:lastRenderedPageBreak/>
+        <w:t>Game Controls</w:t>
+      </w:r>
+      <w:bookmarkEnd w:id="30"/>
     </w:p>
     <w:p>
       <w:pPr>
         <w:pStyle w:val="Heading2"/>
       </w:pPr>
-      <w:bookmarkStart w:id="28" w:name="_Toc504678157"/>
-      <w:r>
-        <w:t>Courtyard / Gatehouse</w:t>
-      </w:r>
-      <w:bookmarkEnd w:id="28"/>
-    </w:p>
-    <w:p>
-      <w:r>
-        <w:t xml:space="preserve">This </w:t>
-      </w:r>
-      <w:r>
-        <w:t>stage</w:t>
-      </w:r>
-      <w:r>
-        <w:t xml:space="preserve"> will feature outdoor areas that the player will have to fight through to reach the gates. These areas will generally feature weaker enemies to serve as a tutorial for</w:t>
-      </w:r>
-      <w:r>
-        <w:t xml:space="preserve"> the player to learn the controls</w:t>
-      </w:r>
-      <w:r>
-        <w:t xml:space="preserve">. As the player reaches the gatehouse, the environment will change to feature more castle-like environments. These areas will feature enemies like dogs and lightly armoured </w:t>
-      </w:r>
-      <w:r>
-        <w:t>soldiers</w:t>
-      </w:r>
-      <w:r>
-        <w:t>.</w:t>
-      </w:r>
-    </w:p>
-    <w:p>
-      <w:r>
-        <w:t xml:space="preserve">The mini boss of this </w:t>
-      </w:r>
-      <w:r>
-        <w:t xml:space="preserve">stage </w:t>
-      </w:r>
-      <w:r>
-        <w:t xml:space="preserve">will be a large dog and the final boss of this stage will be </w:t>
-      </w:r>
-      <w:r>
-        <w:t>the guard dog ‘</w:t>
-      </w:r>
-      <w:r>
-        <w:t>Cerberus</w:t>
-      </w:r>
-      <w:r>
-        <w:t>’</w:t>
-      </w:r>
-      <w:r>
-        <w:t>.</w:t>
-      </w:r>
-    </w:p>
-    <w:p>
-      <w:pPr>
-        <w:pStyle w:val="Heading2"/>
-      </w:pPr>
-      <w:bookmarkStart w:id="29" w:name="_Toc504678158"/>
-      <w:r>
-        <w:t>Inner Keep / Grand Library</w:t>
-      </w:r>
-      <w:bookmarkEnd w:id="29"/>
-    </w:p>
-    <w:p>
-      <w:r>
-        <w:t xml:space="preserve">This </w:t>
-      </w:r>
-      <w:r>
-        <w:t xml:space="preserve">stage </w:t>
-      </w:r>
-      <w:r>
-        <w:t xml:space="preserve">will feature castle interiors which the player moves through </w:t>
-      </w:r>
-      <w:r>
-        <w:t>to</w:t>
-      </w:r>
-      <w:r>
-        <w:t xml:space="preserve"> get to the throne room. The enemies in these areas will include </w:t>
-      </w:r>
-      <w:r>
-        <w:t>soldiers</w:t>
-      </w:r>
-      <w:r>
-        <w:t xml:space="preserve"> and archers. Upon reaching the grand library, mages </w:t>
-      </w:r>
-      <w:bookmarkStart w:id="30" w:name="_GoBack"/>
-      <w:bookmarkEnd w:id="30"/>
-      <w:r>
-        <w:t>will appear as a new ranged enemy type.</w:t>
-      </w:r>
-    </w:p>
-    <w:p>
-      <w:r>
-        <w:t xml:space="preserve">The mini boss of this </w:t>
-      </w:r>
-      <w:r>
-        <w:t xml:space="preserve">stage </w:t>
-      </w:r>
-      <w:r>
-        <w:t xml:space="preserve">will be </w:t>
-      </w:r>
-      <w:r>
-        <w:t>a</w:t>
-      </w:r>
-      <w:r>
-        <w:t xml:space="preserve"> wizard and the final boss of this stage will be </w:t>
-      </w:r>
-      <w:r>
-        <w:t>the arch wizard ‘</w:t>
-      </w:r>
-      <w:r>
-        <w:t>Merlin</w:t>
-      </w:r>
-      <w:r>
-        <w:t>’</w:t>
-      </w:r>
-      <w:r>
-        <w:t>.</w:t>
-      </w:r>
-    </w:p>
-    <w:p>
-      <w:pPr>
-        <w:pStyle w:val="Heading2"/>
-      </w:pPr>
-      <w:bookmarkStart w:id="31" w:name="_Toc504678159"/>
-      <w:r>
-        <w:t>Grand Corridor / Throne Room</w:t>
-      </w:r>
-      <w:bookmarkEnd w:id="31"/>
-    </w:p>
-    <w:p>
-      <w:r>
-        <w:t xml:space="preserve">This </w:t>
-      </w:r>
-      <w:r>
-        <w:t xml:space="preserve">stage </w:t>
-      </w:r>
-      <w:r>
-        <w:t xml:space="preserve">will feature majestic castle interiors as players make their way toward the throne room. The enemies in these areas will include </w:t>
-      </w:r>
-      <w:r>
-        <w:t>all</w:t>
-      </w:r>
-      <w:r>
-        <w:t xml:space="preserve"> the enemy types featured previously as well as more challenging variants, </w:t>
-      </w:r>
-      <w:r>
-        <w:t xml:space="preserve">like the knights. This </w:t>
-      </w:r>
-      <w:r>
-        <w:t>serv</w:t>
-      </w:r>
-      <w:r>
-        <w:t>es</w:t>
-      </w:r>
-      <w:r>
-        <w:t xml:space="preserve"> to challenge the player and test their understanding of the mechanics and controls.</w:t>
-      </w:r>
-    </w:p>
-    <w:p>
-      <w:r>
-        <w:t xml:space="preserve">The mini boss of this </w:t>
-      </w:r>
-      <w:r>
-        <w:t xml:space="preserve">stage </w:t>
-      </w:r>
-      <w:r>
-        <w:t>will be a</w:t>
-      </w:r>
-      <w:r>
-        <w:t xml:space="preserve"> black knight and the final boss will be King Arthur.</w:t>
-      </w:r>
-    </w:p>
-    <w:p>
-      <w:pPr>
-        <w:pStyle w:val="Heading1"/>
-        <w:rPr>
-          <w:b/>
-        </w:rPr>
-      </w:pPr>
-      <w:bookmarkStart w:id="32" w:name="_Toc504678160"/>
-      <w:r>
-        <w:rPr>
-          <w:b/>
-        </w:rPr>
-        <w:t>Game Controls</w:t>
-      </w:r>
-      <w:bookmarkEnd w:id="32"/>
-    </w:p>
-    <w:bookmarkStart w:id="33" w:name="_Toc504678162"/>
-    <w:p>
-      <w:pPr>
-        <w:pStyle w:val="Heading2"/>
-      </w:pPr>
+      <w:bookmarkStart w:id="31" w:name="_Toc504678162"/>
       <w:r>
         <w:rPr>
           <w:noProof/>
@@ -7373,12 +7376,12 @@
               <wp:anchor distT="0" distB="0" distL="114300" distR="114300" simplePos="0" relativeHeight="251660288" behindDoc="0" locked="0" layoutInCell="1" allowOverlap="1" wp14:anchorId="59A95F32" wp14:editId="51B5D59C">
                 <wp:simplePos x="0" y="0"/>
                 <wp:positionH relativeFrom="column">
-                  <wp:posOffset>839337</wp:posOffset>
+                  <wp:posOffset>838200</wp:posOffset>
                 </wp:positionH>
                 <wp:positionV relativeFrom="paragraph">
-                  <wp:posOffset>40166</wp:posOffset>
+                  <wp:posOffset>36830</wp:posOffset>
                 </wp:positionV>
-                <wp:extent cx="5189761" cy="2051940"/>
+                <wp:extent cx="5189761" cy="2051686"/>
                 <wp:effectExtent l="38100" t="0" r="0" b="43815"/>
                 <wp:wrapNone/>
                 <wp:docPr id="29" name="Group 29"/>
@@ -7390,9 +7393,9 @@
                       <wpg:grpSpPr>
                         <a:xfrm>
                           <a:off x="0" y="0"/>
-                          <a:ext cx="5189761" cy="2051940"/>
+                          <a:ext cx="5189761" cy="2051686"/>
                           <a:chOff x="0" y="0"/>
-                          <a:chExt cx="5189761" cy="2051940"/>
+                          <a:chExt cx="5189761" cy="2051686"/>
                         </a:xfrm>
                       </wpg:grpSpPr>
                       <pic:pic xmlns:pic="http://schemas.openxmlformats.org/drawingml/2006/picture">
@@ -7660,8 +7663,8 @@
                         <wps:cNvSpPr/>
                         <wps:spPr>
                           <a:xfrm>
-                            <a:off x="3828197" y="388961"/>
-                            <a:ext cx="247018" cy="247018"/>
+                            <a:off x="4351618" y="958344"/>
+                            <a:ext cx="715682" cy="247018"/>
                           </a:xfrm>
                           <a:prstGeom prst="rect">
                             <a:avLst/>
@@ -7693,9 +7696,9 @@
                         <wps:cNvPr id="23" name="Straight Connector 23"/>
                         <wps:cNvCnPr/>
                         <wps:spPr>
-                          <a:xfrm>
-                            <a:off x="3944203" y="641445"/>
-                            <a:ext cx="11454" cy="1410184"/>
+                          <a:xfrm flipH="1">
+                            <a:off x="3955245" y="1095375"/>
+                            <a:ext cx="540555" cy="955999"/>
                           </a:xfrm>
                           <a:prstGeom prst="line">
                             <a:avLst/>
@@ -7722,8 +7725,8 @@
                         <wps:cNvCnPr/>
                         <wps:spPr>
                           <a:xfrm flipH="1" flipV="1">
-                            <a:off x="2265529" y="2006221"/>
-                            <a:ext cx="1693521" cy="45719"/>
+                            <a:off x="1914525" y="2005972"/>
+                            <a:ext cx="2044112" cy="45714"/>
                           </a:xfrm>
                           <a:prstGeom prst="straightConnector1">
                             <a:avLst/>
@@ -7874,7 +7877,7 @@
           </mc:Choice>
           <mc:Fallback>
             <w:pict>
-              <v:group w14:anchorId="31A3813B" id="Group 29" o:spid="_x0000_s1026" style="position:absolute;margin-left:66.1pt;margin-top:3.15pt;width:408.65pt;height:161.55pt;z-index:251684864" coordsize="51897,20519" o:gfxdata="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">
+              <v:group w14:anchorId="655BE063" id="Group 29" o:spid="_x0000_s1026" style="position:absolute;margin-left:66pt;margin-top:2.9pt;width:408.65pt;height:161.55pt;z-index:251660288" coordsize="51897,20516" o:gfxdata="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">
                 <v:shapetype id="_x0000_t75" coordsize="21600,21600" o:spt="75" o:preferrelative="t" path="m@4@5l@4@11@9@11@9@5xe" filled="f" stroked="f">
                   <v:stroke joinstyle="miter"/>
                   <v:formulas>
@@ -7915,11 +7918,11 @@
                 <v:shape id="Straight Arrow Connector 21" o:spid="_x0000_s1034" type="#_x0000_t32" style="position:absolute;left:1637;top:17400;width:47797;height:458;flip:x y;visibility:visible;mso-wrap-style:square" o:connectortype="straight" o:gfxdata="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" strokecolor="#ed7d31 [3205]" strokeweight="1.5pt">
                   <v:stroke endarrow="block" joinstyle="miter"/>
                 </v:shape>
-                <v:rect id="Rectangle 22" o:spid="_x0000_s1035" style="position:absolute;left:38281;top:3889;width:2471;height:2470;visibility:visible;mso-wrap-style:square;v-text-anchor:middle" o:gfxdata="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" filled="f" strokecolor="#ed7d31 [3205]" strokeweight="1pt"/>
-                <v:line id="Straight Connector 23" o:spid="_x0000_s1036" style="position:absolute;visibility:visible;mso-wrap-style:square" from="39442,6414" to="39556,20516" o:connectortype="straight" o:gfxdata="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" strokecolor="#ed7d31 [3205]" strokeweight="1.5pt">
+                <v:rect id="Rectangle 22" o:spid="_x0000_s1035" style="position:absolute;left:43516;top:9583;width:7157;height:2470;visibility:visible;mso-wrap-style:square;v-text-anchor:middle" o:gfxdata="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" filled="f" strokecolor="#ed7d31 [3205]" strokeweight="1pt"/>
+                <v:line id="Straight Connector 23" o:spid="_x0000_s1036" style="position:absolute;flip:x;visibility:visible;mso-wrap-style:square" from="39552,10953" to="44958,20513" o:connectortype="straight" o:gfxdata="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" strokecolor="#ed7d31 [3205]" strokeweight="1.5pt">
                   <v:stroke joinstyle="miter"/>
                 </v:line>
-                <v:shape id="Straight Arrow Connector 24" o:spid="_x0000_s1037" type="#_x0000_t32" style="position:absolute;left:22655;top:20062;width:16935;height:457;flip:x y;visibility:visible;mso-wrap-style:square" o:connectortype="straight" o:gfxdata="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" strokecolor="#ed7d31 [3205]" strokeweight="1.5pt">
+                <v:shape id="Straight Arrow Connector 24" o:spid="_x0000_s1037" type="#_x0000_t32" style="position:absolute;left:19145;top:20059;width:20441;height:457;flip:x y;visibility:visible;mso-wrap-style:square" o:connectortype="straight" o:gfxdata="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" strokecolor="#ed7d31 [3205]" strokeweight="1.5pt">
                   <v:stroke endarrow="block" joinstyle="miter"/>
                 </v:shape>
                 <v:line id="Straight Connector 25" o:spid="_x0000_s1038" style="position:absolute;flip:x y;visibility:visible;mso-wrap-style:square" from="3821,13920" to="15384,13920" o:connectortype="straight" o:gfxdata="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" strokecolor="black [3200]" strokeweight="1.5pt">
@@ -7942,312 +7945,356 @@
       <w:r>
         <w:t>Keyboard</w:t>
       </w:r>
+      <w:bookmarkEnd w:id="31"/>
+    </w:p>
+    <w:p>
+      <w:pPr>
+        <w:rPr>
+          <w:b/>
+        </w:rPr>
+      </w:pPr>
+      <w:r>
+        <w:rPr>
+          <w:b/>
+        </w:rPr>
+        <w:t>Movement:</w:t>
+      </w:r>
+    </w:p>
+    <w:p>
+      <w:r>
+        <w:t>A - Move left</w:t>
+      </w:r>
+    </w:p>
+    <w:p>
+      <w:r>
+        <w:t>D - Move right</w:t>
+      </w:r>
+    </w:p>
+    <w:p>
+      <w:r>
+        <w:t xml:space="preserve">SPACEBAR </w:t>
+      </w:r>
+      <w:r>
+        <w:t>–</w:t>
+      </w:r>
+      <w:r>
+        <w:t xml:space="preserve"> Jump</w:t>
+      </w:r>
+    </w:p>
+    <w:p>
+      <w:pPr>
+        <w:rPr>
+          <w:b/>
+        </w:rPr>
+      </w:pPr>
+      <w:r>
+        <w:rPr>
+          <w:b/>
+        </w:rPr>
+        <w:t>Combat</w:t>
+      </w:r>
+      <w:r>
+        <w:rPr>
+          <w:b/>
+        </w:rPr>
+        <w:t>:</w:t>
+      </w:r>
+    </w:p>
+    <w:p>
+      <w:r>
+        <w:t>ENTER – Fireball</w:t>
+      </w:r>
+    </w:p>
+    <w:p>
+      <w:r>
+        <w:t>Shift</w:t>
+      </w:r>
+      <w:r>
+        <w:t xml:space="preserve"> – Mega Fireball (only when meter is filled)</w:t>
+      </w:r>
+    </w:p>
+    <w:p>
+      <w:pPr>
+        <w:pStyle w:val="Heading1"/>
+        <w:rPr>
+          <w:b/>
+        </w:rPr>
+      </w:pPr>
+      <w:bookmarkStart w:id="32" w:name="_Toc504678163"/>
+      <w:r>
+        <w:rPr>
+          <w:b/>
+        </w:rPr>
+        <w:t>Visual Design</w:t>
+      </w:r>
+      <w:bookmarkEnd w:id="32"/>
+    </w:p>
+    <w:p>
+      <w:pPr>
+        <w:pStyle w:val="Heading2"/>
+      </w:pPr>
+      <w:bookmarkStart w:id="33" w:name="_Toc504678164"/>
+      <w:r>
+        <w:t>Art style</w:t>
+      </w:r>
       <w:bookmarkEnd w:id="33"/>
     </w:p>
     <w:p>
-      <w:pPr>
+      <w:r>
+        <w:t xml:space="preserve">Dragon Attack aims to go for a </w:t>
+      </w:r>
+      <w:r>
+        <w:t>cartoonish</w:t>
+      </w:r>
+      <w:r>
+        <w:t xml:space="preserve"> art </w:t>
+      </w:r>
+      <w:r>
+        <w:t>style</w:t>
+      </w:r>
+      <w:r>
+        <w:t>.</w:t>
+      </w:r>
+    </w:p>
+    <w:p>
+      <w:pPr>
+        <w:pStyle w:val="Heading2"/>
+      </w:pPr>
+      <w:bookmarkStart w:id="34" w:name="_Toc504678165"/>
+      <w:r>
+        <w:t>Camera Position</w:t>
+      </w:r>
+      <w:bookmarkEnd w:id="34"/>
+    </w:p>
+    <w:p>
+      <w:r>
+        <w:t xml:space="preserve">Camera will follow character. </w:t>
+      </w:r>
+    </w:p>
+    <w:p>
+      <w:r>
+        <w:t xml:space="preserve">Camera will </w:t>
+      </w:r>
+      <w:r>
+        <w:t>be fixed</w:t>
+      </w:r>
+      <w:r>
+        <w:t xml:space="preserve"> for</w:t>
+      </w:r>
+      <w:r>
+        <w:t xml:space="preserve"> stages with</w:t>
+      </w:r>
+      <w:r>
+        <w:t xml:space="preserve"> boss fights.</w:t>
+      </w:r>
+    </w:p>
+    <w:p>
+      <w:pPr>
+        <w:pStyle w:val="Heading1"/>
         <w:rPr>
           <w:b/>
         </w:rPr>
       </w:pPr>
+      <w:bookmarkStart w:id="35" w:name="_Toc504678166"/>
       <w:r>
         <w:rPr>
           <w:b/>
         </w:rPr>
-        <w:t>Movement:</w:t>
-      </w:r>
-    </w:p>
-    <w:p>
-      <w:r>
-        <w:t>A - Move left</w:t>
-      </w:r>
-    </w:p>
-    <w:p>
-      <w:r>
-        <w:t>D - Move right</w:t>
-      </w:r>
-    </w:p>
-    <w:p>
-      <w:r>
-        <w:t xml:space="preserve">SPACEBAR </w:t>
-      </w:r>
-      <w:r>
-        <w:t>–</w:t>
-      </w:r>
-      <w:r>
-        <w:t xml:space="preserve"> Jump</w:t>
-      </w:r>
-    </w:p>
-    <w:p>
-      <w:pPr>
+        <w:t>Audio Design</w:t>
+      </w:r>
+      <w:bookmarkEnd w:id="35"/>
+    </w:p>
+    <w:p>
+      <w:pPr>
+        <w:pStyle w:val="Heading2"/>
+      </w:pPr>
+      <w:bookmarkStart w:id="36" w:name="_Toc504678167"/>
+      <w:r>
+        <w:t>Audio Style</w:t>
+      </w:r>
+      <w:bookmarkEnd w:id="36"/>
+    </w:p>
+    <w:p>
+      <w:r>
+        <w:t>Fantasy folk music, with comedic elements</w:t>
+      </w:r>
+      <w:r>
+        <w:t xml:space="preserve"> and dramatic music for boss fights.</w:t>
+      </w:r>
+    </w:p>
+    <w:p>
+      <w:pPr>
+        <w:pStyle w:val="Heading1"/>
         <w:rPr>
           <w:b/>
         </w:rPr>
       </w:pPr>
+      <w:bookmarkStart w:id="37" w:name="_Toc504678168"/>
       <w:r>
         <w:rPr>
           <w:b/>
         </w:rPr>
+        <w:t>Behaviour Design</w:t>
+      </w:r>
+      <w:bookmarkEnd w:id="37"/>
+    </w:p>
+    <w:p>
+      <w:pPr>
+        <w:pStyle w:val="Heading2"/>
+      </w:pPr>
+      <w:bookmarkStart w:id="38" w:name="_Toc504678169"/>
+      <w:r>
+        <w:t>Enemy AI</w:t>
+      </w:r>
+      <w:bookmarkEnd w:id="38"/>
+    </w:p>
+    <w:p>
+      <w:r>
+        <w:t>All enemies’ line of</w:t>
+      </w:r>
+      <w:r>
+        <w:t xml:space="preserve"> sight will be determined by their own line of sight</w:t>
+      </w:r>
+      <w:r>
+        <w:t>.</w:t>
+      </w:r>
+      <w:r>
+        <w:t xml:space="preserve"> </w:t>
+      </w:r>
+    </w:p>
+    <w:p>
+      <w:pPr>
+        <w:pStyle w:val="Heading3"/>
+      </w:pPr>
+      <w:bookmarkStart w:id="39" w:name="_Toc504678170"/>
+      <w:r>
+        <w:t>Basic Types</w:t>
+      </w:r>
+      <w:bookmarkEnd w:id="39"/>
+    </w:p>
+    <w:p>
+      <w:r>
+        <w:t xml:space="preserve">Basic </w:t>
+      </w:r>
+      <w:r>
+        <w:t xml:space="preserve">melee </w:t>
+      </w:r>
+      <w:r>
+        <w:t xml:space="preserve">enemies like the soldiers </w:t>
+      </w:r>
+      <w:r>
+        <w:t xml:space="preserve">will </w:t>
+      </w:r>
+      <w:r>
+        <w:t xml:space="preserve">have a basic </w:t>
+      </w:r>
+      <w:r>
+        <w:t>movement</w:t>
+      </w:r>
+      <w:r>
+        <w:t xml:space="preserve"> pattern. Only once the player comes within a specific range will they move toward </w:t>
+      </w:r>
+      <w:r>
+        <w:t xml:space="preserve">and damage </w:t>
+      </w:r>
+      <w:r>
+        <w:t>the player</w:t>
+      </w:r>
+      <w:r>
+        <w:t>.</w:t>
+      </w:r>
+    </w:p>
+    <w:p>
+      <w:r>
+        <w:t>Basic ranged enemies like the archers will have a stationary position. Once the player comes within a specific range, they will start firing toward the player.</w:t>
+      </w:r>
+      <w:r>
+        <w:t xml:space="preserve"> If the player moves too far, they will slowly chase after the player.</w:t>
+      </w:r>
+    </w:p>
+    <w:p>
+      <w:pPr>
+        <w:pStyle w:val="Heading3"/>
+      </w:pPr>
+      <w:bookmarkStart w:id="40" w:name="_Toc504678171"/>
+      <w:r>
+        <w:t>Advanced</w:t>
+      </w:r>
+      <w:r>
+        <w:t xml:space="preserve"> Types</w:t>
+      </w:r>
+      <w:bookmarkEnd w:id="40"/>
+    </w:p>
+    <w:p>
+      <w:r>
+        <w:t xml:space="preserve">Advanced </w:t>
+      </w:r>
+      <w:r>
+        <w:t xml:space="preserve">melee </w:t>
+      </w:r>
+      <w:r>
+        <w:t xml:space="preserve">enemies like knights </w:t>
+      </w:r>
+      <w:r>
+        <w:t>will move</w:t>
+      </w:r>
+      <w:r>
+        <w:t xml:space="preserve"> slowly</w:t>
+      </w:r>
+      <w:r>
+        <w:t xml:space="preserve"> toward the player and try to attack them</w:t>
+      </w:r>
+      <w:r>
+        <w:t xml:space="preserve"> </w:t>
+      </w:r>
+      <w:r>
+        <w:t>with a fast stab attack.</w:t>
+      </w:r>
+    </w:p>
+    <w:p>
+      <w:r>
+        <w:t xml:space="preserve">Advanced ranged enemies like mages </w:t>
+      </w:r>
+      <w:r>
+        <w:t>will have a stationary position and fire magic orbs at the player. After taking damage, they will teleport to another spot near the player.</w:t>
+      </w:r>
+      <w:r>
+        <w:t xml:space="preserve"> </w:t>
+      </w:r>
+    </w:p>
+    <w:p>
+      <w:pPr>
+        <w:pStyle w:val="Heading3"/>
+      </w:pPr>
+      <w:bookmarkStart w:id="41" w:name="_Toc504678172"/>
+      <w:r>
         <w:lastRenderedPageBreak/>
-        <w:t>Combat</w:t>
-      </w:r>
+        <w:t>Bosses</w:t>
+      </w:r>
+      <w:bookmarkEnd w:id="41"/>
+    </w:p>
+    <w:p>
+      <w:r>
+        <w:t xml:space="preserve">Each boss fight will have </w:t>
+      </w:r>
+      <w:r>
+        <w:t>their own</w:t>
+      </w:r>
+      <w:r>
+        <w:t xml:space="preserve"> phases. </w:t>
+      </w:r>
+      <w:r>
+        <w:t>They will have basic attacks and a unique move in each phase.</w:t>
+      </w:r>
+      <w:r>
+        <w:t xml:space="preserve"> Their phases will change as their health drops pass certain thresholds.</w:t>
+      </w:r>
+    </w:p>
+    <w:p>
       <w:r>
         <w:rPr>
           <w:b/>
         </w:rPr>
-        <w:t>:</w:t>
-      </w:r>
-    </w:p>
-    <w:p>
-      <w:r>
-        <w:t>ENTER – Fireball</w:t>
-      </w:r>
-    </w:p>
-    <w:p>
-      <w:r>
-        <w:t>P – Mega Fireball (only when blood lust meter is filled)</w:t>
-      </w:r>
-    </w:p>
-    <w:p>
-      <w:pPr>
-        <w:pStyle w:val="Heading1"/>
-        <w:rPr>
-          <w:b/>
-        </w:rPr>
-      </w:pPr>
-      <w:bookmarkStart w:id="34" w:name="_Toc504678163"/>
-      <w:r>
-        <w:rPr>
-          <w:b/>
-        </w:rPr>
-        <w:t>Visual Design</w:t>
-      </w:r>
-      <w:bookmarkEnd w:id="34"/>
-    </w:p>
-    <w:p>
-      <w:pPr>
-        <w:pStyle w:val="Heading2"/>
-      </w:pPr>
-      <w:bookmarkStart w:id="35" w:name="_Toc504678164"/>
-      <w:r>
-        <w:t>Art style</w:t>
-      </w:r>
-      <w:bookmarkEnd w:id="35"/>
-    </w:p>
-    <w:p>
-      <w:r>
-        <w:t>Dragon Attack aims to go for a pixel art aesthetic.</w:t>
-      </w:r>
-    </w:p>
-    <w:p>
-      <w:pPr>
-        <w:pStyle w:val="Heading2"/>
-      </w:pPr>
-      <w:bookmarkStart w:id="36" w:name="_Toc504678165"/>
-      <w:r>
-        <w:t>Camera Position</w:t>
-      </w:r>
-      <w:bookmarkEnd w:id="36"/>
-    </w:p>
-    <w:p>
-      <w:r>
-        <w:t xml:space="preserve">Camera will follow character. </w:t>
-      </w:r>
-    </w:p>
-    <w:p>
-      <w:r>
-        <w:t>Camera will have a pre-animation zoom and pan out for</w:t>
-      </w:r>
-      <w:r>
-        <w:t xml:space="preserve"> stages with</w:t>
-      </w:r>
-      <w:r>
-        <w:t xml:space="preserve"> boss fights.</w:t>
-      </w:r>
-    </w:p>
-    <w:p>
-      <w:pPr>
-        <w:pStyle w:val="Heading1"/>
-        <w:rPr>
-          <w:b/>
-        </w:rPr>
-      </w:pPr>
-      <w:bookmarkStart w:id="37" w:name="_Toc504678166"/>
-      <w:r>
-        <w:rPr>
-          <w:b/>
-        </w:rPr>
-        <w:t>Audio Design</w:t>
-      </w:r>
-      <w:bookmarkEnd w:id="37"/>
-    </w:p>
-    <w:p>
-      <w:pPr>
-        <w:pStyle w:val="Heading2"/>
-      </w:pPr>
-      <w:bookmarkStart w:id="38" w:name="_Toc504678167"/>
-      <w:r>
-        <w:t>Audio Style</w:t>
-      </w:r>
-      <w:bookmarkEnd w:id="38"/>
-    </w:p>
-    <w:p>
-      <w:r>
-        <w:t>Fantasy folk music, with comedic elements</w:t>
-      </w:r>
-    </w:p>
-    <w:p>
-      <w:pPr>
-        <w:pStyle w:val="Heading1"/>
-        <w:rPr>
-          <w:b/>
-        </w:rPr>
-      </w:pPr>
-      <w:bookmarkStart w:id="39" w:name="_Toc504678168"/>
-      <w:r>
-        <w:rPr>
-          <w:b/>
-        </w:rPr>
-        <w:t>Behaviour Design</w:t>
-      </w:r>
-      <w:bookmarkEnd w:id="39"/>
-    </w:p>
-    <w:p>
-      <w:pPr>
-        <w:pStyle w:val="Heading2"/>
-      </w:pPr>
-      <w:bookmarkStart w:id="40" w:name="_Toc504678169"/>
-      <w:r>
-        <w:t>Enemy AI</w:t>
-      </w:r>
-      <w:bookmarkEnd w:id="40"/>
-    </w:p>
-    <w:p>
-      <w:r>
-        <w:t>All enemies’ line of sight will be determined by the camera’s position.</w:t>
-      </w:r>
-      <w:r>
-        <w:t xml:space="preserve"> </w:t>
-      </w:r>
-    </w:p>
-    <w:p>
-      <w:pPr>
-        <w:pStyle w:val="Heading3"/>
-      </w:pPr>
-      <w:bookmarkStart w:id="41" w:name="_Toc504678170"/>
-      <w:r>
-        <w:t>Basic Types</w:t>
-      </w:r>
-      <w:bookmarkEnd w:id="41"/>
-    </w:p>
-    <w:p>
-      <w:r>
-        <w:t xml:space="preserve">Basic </w:t>
-      </w:r>
-      <w:r>
-        <w:t xml:space="preserve">melee </w:t>
-      </w:r>
-      <w:r>
-        <w:t xml:space="preserve">enemies like the soldiers </w:t>
-      </w:r>
-      <w:r>
-        <w:t xml:space="preserve">will </w:t>
-      </w:r>
-      <w:r>
-        <w:t>have a basic patrol pattern. Only once the player comes within a specific range will they move toward the player, and once the player is in attacking range will they attack the player.</w:t>
-      </w:r>
-      <w:r>
-        <w:t xml:space="preserve"> </w:t>
-      </w:r>
-    </w:p>
-    <w:p>
-      <w:r>
-        <w:t>Basic ranged enemies like the archers will have a stationary position. Once the player comes within a specific range, they will start firing toward the player.</w:t>
-      </w:r>
-    </w:p>
-    <w:p>
-      <w:pPr>
-        <w:pStyle w:val="Heading3"/>
-      </w:pPr>
-      <w:bookmarkStart w:id="42" w:name="_Toc504678171"/>
-      <w:r>
-        <w:t>Advanced</w:t>
-      </w:r>
-      <w:r>
-        <w:t xml:space="preserve"> Types</w:t>
-      </w:r>
-      <w:bookmarkEnd w:id="42"/>
-    </w:p>
-    <w:p>
-      <w:r>
-        <w:t xml:space="preserve">Advanced </w:t>
-      </w:r>
-      <w:r>
-        <w:t xml:space="preserve">melee </w:t>
-      </w:r>
-      <w:r>
-        <w:t xml:space="preserve">enemies like knights will spawn in certain positions that do not patrol the stage but always face a certain direction. </w:t>
-      </w:r>
-      <w:r>
-        <w:t>Once the enemy comes into view, they will move</w:t>
-      </w:r>
-      <w:r>
-        <w:t xml:space="preserve"> slowly</w:t>
-      </w:r>
-      <w:r>
-        <w:t xml:space="preserve"> toward the player and try to attack them</w:t>
-      </w:r>
-      <w:r>
-        <w:t xml:space="preserve"> defensively as they have a shield to protect them</w:t>
-      </w:r>
-      <w:r>
-        <w:t>.</w:t>
-      </w:r>
-    </w:p>
-    <w:p>
-      <w:r>
-        <w:t>Advanced ranged enemies like mages will have a stationary position. Once the player comes within a specific range, the will move closer and attack from a short distance. They will try to escape once the player is too close by teleporting a short distance away.</w:t>
-      </w:r>
-      <w:r>
-        <w:t xml:space="preserve"> </w:t>
-      </w:r>
-    </w:p>
-    <w:p>
-      <w:pPr>
-        <w:pStyle w:val="Heading3"/>
-      </w:pPr>
-      <w:bookmarkStart w:id="43" w:name="_Toc504678172"/>
-      <w:r>
-        <w:t>Bosses</w:t>
-      </w:r>
-      <w:bookmarkEnd w:id="43"/>
-    </w:p>
-    <w:p>
-      <w:r>
-        <w:t xml:space="preserve">Each boss fight will have 2 phases. </w:t>
-      </w:r>
-      <w:r>
-        <w:t>They will have basic attacks and a unique move in each phase.</w:t>
-      </w:r>
-    </w:p>
-    <w:p>
-      <w:r>
-        <w:t>Phase 1 will start as the fight begins, with each specific boss having their own mechanics.</w:t>
-      </w:r>
-    </w:p>
-    <w:p>
-      <w:r>
-        <w:t xml:space="preserve">Phase 2 will start as </w:t>
-      </w:r>
-      <w:r>
-        <w:t xml:space="preserve">the boss’s health reaches 50%. </w:t>
-      </w:r>
-    </w:p>
-    <w:p>
-      <w:r>
-        <w:rPr>
-          <w:b/>
-        </w:rPr>
         <w:t>Lancelot</w:t>
       </w:r>
       <w:r>
@@ -8259,7 +8306,6 @@
     </w:p>
     <w:p>
       <w:r>
-        <w:lastRenderedPageBreak/>
         <w:t>In phase 1, i</w:t>
       </w:r>
       <w:r>
@@ -8450,6 +8496,9 @@
       <w:r>
         <w:t xml:space="preserve"> jump on a platform to avoid it. </w:t>
       </w:r>
+      <w:r>
+        <w:t>He will also dash towards the players.</w:t>
+      </w:r>
     </w:p>
     <w:p>
       <w:r>
@@ -8459,103 +8508,15 @@
         <w:t xml:space="preserve">, </w:t>
       </w:r>
       <w:r>
-        <w:t xml:space="preserve">he will use the </w:t>
-      </w:r>
-      <w:r>
-        <w:t>Pillar of Light</w:t>
-      </w:r>
-      <w:r>
-        <w:t xml:space="preserve"> attack that</w:t>
-      </w:r>
-      <w:r>
-        <w:t xml:space="preserve"> will beam down light pillars </w:t>
-      </w:r>
-      <w:r>
-        <w:t>in</w:t>
-      </w:r>
-      <w:r>
-        <w:t xml:space="preserve">to </w:t>
-      </w:r>
-      <w:r>
-        <w:t>the boss arena</w:t>
-      </w:r>
-      <w:r>
-        <w:t xml:space="preserve">. </w:t>
-      </w:r>
-      <w:r>
-        <w:t xml:space="preserve">The </w:t>
-      </w:r>
-      <w:r>
-        <w:t xml:space="preserve">Call </w:t>
-      </w:r>
-      <w:r>
-        <w:t>A</w:t>
-      </w:r>
-      <w:r>
-        <w:t>llies</w:t>
-      </w:r>
-      <w:r>
-        <w:t xml:space="preserve"> attack will allow </w:t>
-      </w:r>
-      <w:r>
-        <w:t xml:space="preserve">King Arthur to call </w:t>
-      </w:r>
-      <w:r>
-        <w:t xml:space="preserve">enemy </w:t>
-      </w:r>
-      <w:r>
-        <w:t>reinforcements while he</w:t>
-      </w:r>
-      <w:r>
-        <w:t xml:space="preserve"> moves away to</w:t>
-      </w:r>
-      <w:r>
-        <w:t xml:space="preserve"> </w:t>
-      </w:r>
-      <w:r>
-        <w:t>r</w:t>
-      </w:r>
-      <w:r>
-        <w:t>egene</w:t>
-      </w:r>
-      <w:r>
-        <w:t>rate</w:t>
-      </w:r>
-      <w:r>
-        <w:t xml:space="preserve"> his </w:t>
-      </w:r>
-      <w:r>
-        <w:t>health</w:t>
-      </w:r>
-      <w:r>
-        <w:t xml:space="preserve">. </w:t>
-      </w:r>
-      <w:r>
-        <w:t xml:space="preserve">His regeneration </w:t>
-      </w:r>
-      <w:r>
-        <w:t>can</w:t>
-      </w:r>
-      <w:r>
-        <w:t xml:space="preserve"> be disrupted </w:t>
-      </w:r>
-      <w:r>
-        <w:t>if</w:t>
-      </w:r>
-      <w:r>
-        <w:t xml:space="preserve"> he receives damage. </w:t>
-      </w:r>
-      <w:r>
-        <w:t xml:space="preserve">In addition, </w:t>
-      </w:r>
-      <w:r>
-        <w:t xml:space="preserve">all </w:t>
-      </w:r>
-      <w:r>
-        <w:t>his abilit</w:t>
-      </w:r>
-      <w:r>
-        <w:t>ies from phase one can still be used.</w:t>
+        <w:t xml:space="preserve">he will </w:t>
+      </w:r>
+      <w:r>
+        <w:t>attempt to regenerate health by teleporting away onto a platform and spawning enemies to attack the player.</w:t>
+      </w:r>
+    </w:p>
+    <w:p>
+      <w:r>
+        <w:t>In phase 3, he will fly into the air and summon 4 homing swords against the player.</w:t>
       </w:r>
     </w:p>
     <w:p>
@@ -8565,93 +8526,76 @@
           <w:b/>
         </w:rPr>
       </w:pPr>
-      <w:bookmarkStart w:id="44" w:name="_Toc504678173"/>
+      <w:bookmarkStart w:id="42" w:name="_Toc504678173"/>
       <w:r>
         <w:rPr>
           <w:b/>
         </w:rPr>
         <w:t>Physics Design</w:t>
       </w:r>
+      <w:bookmarkEnd w:id="42"/>
+    </w:p>
+    <w:p>
+      <w:pPr>
+        <w:pStyle w:val="Heading2"/>
+      </w:pPr>
+      <w:bookmarkStart w:id="43" w:name="_Toc504678174"/>
+      <w:r>
+        <w:t>Physics</w:t>
+      </w:r>
+      <w:bookmarkEnd w:id="43"/>
+    </w:p>
+    <w:p>
+      <w:pPr>
+        <w:pStyle w:val="Heading3"/>
+      </w:pPr>
+      <w:bookmarkStart w:id="44" w:name="_Toc504678175"/>
+      <w:r>
+        <w:t xml:space="preserve">Pseudo </w:t>
+      </w:r>
+      <w:r>
+        <w:t>Gravity</w:t>
+      </w:r>
       <w:bookmarkEnd w:id="44"/>
     </w:p>
     <w:p>
-      <w:pPr>
-        <w:pStyle w:val="Heading2"/>
-      </w:pPr>
-      <w:bookmarkStart w:id="45" w:name="_Toc504678174"/>
-      <w:r>
-        <w:t>Physics</w:t>
+      <w:r>
+        <w:t>Pseudo</w:t>
+      </w:r>
+      <w:r>
+        <w:t xml:space="preserve"> gravity will be </w:t>
+      </w:r>
+      <w:r>
+        <w:t>simulated</w:t>
+      </w:r>
+      <w:r>
+        <w:t xml:space="preserve"> in the game </w:t>
+      </w:r>
+      <w:r>
+        <w:t xml:space="preserve">to facilitate the jumping dynamics for the platform elements and it will also affect in-game projectiles like arrows, causing it to curve downwards and have an entropy effect. </w:t>
+      </w:r>
+    </w:p>
+    <w:p>
+      <w:pPr>
+        <w:pStyle w:val="Heading3"/>
+      </w:pPr>
+      <w:bookmarkStart w:id="45" w:name="_Toc504678176"/>
+      <w:r>
+        <w:t>Collision</w:t>
       </w:r>
       <w:bookmarkEnd w:id="45"/>
     </w:p>
     <w:p>
-      <w:pPr>
-        <w:pStyle w:val="Heading3"/>
-      </w:pPr>
-      <w:bookmarkStart w:id="46" w:name="_Toc504678175"/>
-      <w:r>
-        <w:t xml:space="preserve">Pseudo </w:t>
-      </w:r>
-      <w:r>
-        <w:t>Gravity</w:t>
-      </w:r>
+      <w:r>
+        <w:t xml:space="preserve">All game objects would have a collision factor that would run through the collision engine to detect collisions. </w:t>
+      </w:r>
+      <w:r>
+        <w:t>When the player is damaged by any collision, they will be pushed back slightly and given invulnerability for a split second.</w:t>
+      </w:r>
+    </w:p>
+    <w:p>
+      <w:bookmarkStart w:id="46" w:name="_GoBack"/>
       <w:bookmarkEnd w:id="46"/>
-    </w:p>
-    <w:p>
-      <w:r>
-        <w:t>Pseudo</w:t>
-      </w:r>
-      <w:r>
-        <w:t xml:space="preserve"> gravity will be </w:t>
-      </w:r>
-      <w:r>
-        <w:t>simulated</w:t>
-      </w:r>
-      <w:r>
-        <w:t xml:space="preserve"> in the game </w:t>
-      </w:r>
-      <w:r>
-        <w:t xml:space="preserve">to facilitate the jumping dynamics for the platform elements and it will also affect in-game projectiles like arrows, causing it to curve downwards and have an entropy effect. </w:t>
-      </w:r>
-    </w:p>
-    <w:p>
-      <w:pPr>
-        <w:pStyle w:val="Heading3"/>
-      </w:pPr>
-      <w:bookmarkStart w:id="47" w:name="_Toc504678176"/>
-      <w:r>
-        <w:t>Collision</w:t>
-      </w:r>
-      <w:bookmarkEnd w:id="47"/>
-    </w:p>
-    <w:p>
-      <w:r>
-        <w:t xml:space="preserve">All game objects would have a collision factor that would run through the collision engine to detect collisions. </w:t>
-      </w:r>
-      <w:r>
-        <w:t>When the player is damaged by any collision, they will be pushed back slightly and given invulnerability for a split second.</w:t>
-      </w:r>
-    </w:p>
-    <w:p>
-      <w:pPr>
-        <w:pStyle w:val="Heading1"/>
-        <w:rPr>
-          <w:b/>
-        </w:rPr>
-      </w:pPr>
-      <w:bookmarkStart w:id="48" w:name="_Toc504678177"/>
-      <w:r>
-        <w:rPr>
-          <w:b/>
-        </w:rPr>
-        <w:t>Appendices</w:t>
-      </w:r>
-      <w:bookmarkEnd w:id="48"/>
-    </w:p>
-    <w:p>
-      <w:r>
-        <w:t>For any additional aspects of design that do not fit any of the above categories.</w:t>
-      </w:r>
     </w:p>
     <w:sectPr>
       <w:headerReference w:type="default" r:id="rId28"/>
@@ -8756,7 +8700,7 @@
       <w:rPr>
         <w:noProof/>
       </w:rPr>
-      <w:t>2</w:t>
+      <w:t>12</w:t>
     </w:r>
     <w:r>
       <w:fldChar w:fldCharType="end"/>
@@ -10033,11 +9977,11 @@
           <c:showBubbleSize val="0"/>
         </c:dLbls>
         <c:smooth val="0"/>
-        <c:axId val="380566768"/>
-        <c:axId val="380563632"/>
+        <c:axId val="389541896"/>
+        <c:axId val="389543464"/>
       </c:lineChart>
       <c:catAx>
-        <c:axId val="380566768"/>
+        <c:axId val="389541896"/>
         <c:scaling>
           <c:orientation val="minMax"/>
         </c:scaling>
@@ -10135,7 +10079,7 @@
             <a:endParaRPr lang="en-US"/>
           </a:p>
         </c:txPr>
-        <c:crossAx val="380563632"/>
+        <c:crossAx val="389543464"/>
         <c:crosses val="autoZero"/>
         <c:auto val="1"/>
         <c:lblAlgn val="ctr"/>
@@ -10143,7 +10087,7 @@
         <c:noMultiLvlLbl val="0"/>
       </c:catAx>
       <c:valAx>
-        <c:axId val="380563632"/>
+        <c:axId val="389543464"/>
         <c:scaling>
           <c:orientation val="minMax"/>
         </c:scaling>
@@ -10208,7 +10152,7 @@
         <c:majorTickMark val="out"/>
         <c:minorTickMark val="none"/>
         <c:tickLblPos val="nextTo"/>
-        <c:crossAx val="380566768"/>
+        <c:crossAx val="389541896"/>
         <c:crosses val="autoZero"/>
         <c:crossBetween val="between"/>
       </c:valAx>
@@ -11118,7 +11062,7 @@
 </file>
 
 <file path=customXml/itemProps1.xml><?xml version="1.0" encoding="utf-8"?>
-<ds:datastoreItem xmlns:ds="http://schemas.openxmlformats.org/officeDocument/2006/customXml" ds:itemID="{079BAC54-C9C4-401A-903C-76F489E72208}">
+<ds:datastoreItem xmlns:ds="http://schemas.openxmlformats.org/officeDocument/2006/customXml" ds:itemID="{4F4C5004-A6C9-48C5-9EF8-2A15E4883E83}">
   <ds:schemaRefs>
     <ds:schemaRef ds:uri="http://schemas.openxmlformats.org/officeDocument/2006/bibliography"/>
   </ds:schemaRefs>

</xml_diff>